<commit_message>
deployment diagram af en toegevoegd aan release documentatie
</commit_message>
<xml_diff>
--- a/Opleverdocumentatie Spotitube Klaas van der Linden 599644.docx
+++ b/Opleverdocumentatie Spotitube Klaas van der Linden 599644.docx
@@ -390,7 +390,7 @@
             </w:rPr>
             <w:fldChar w:fldCharType="separate"/>
           </w:r>
-          <w:hyperlink w:anchor="_Toc528415321" w:history="1">
+          <w:hyperlink w:anchor="_Toc528423132" w:history="1">
             <w:r>
               <w:rPr>
                 <w:rStyle w:val="Hyperlink"/>
@@ -432,7 +432,7 @@
                 <w:noProof/>
                 <w:webHidden/>
               </w:rPr>
-              <w:instrText xml:space="preserve"> PAGEREF _Toc528415321 \h </w:instrText>
+              <w:instrText xml:space="preserve"> PAGEREF _Toc528423132 \h </w:instrText>
             </w:r>
             <w:r>
               <w:rPr>
@@ -476,7 +476,7 @@
               <w:lang w:eastAsia="nl-NL"/>
             </w:rPr>
           </w:pPr>
-          <w:hyperlink w:anchor="_Toc528415322" w:history="1">
+          <w:hyperlink w:anchor="_Toc528423133" w:history="1">
             <w:r>
               <w:rPr>
                 <w:rStyle w:val="Hyperlink"/>
@@ -518,7 +518,7 @@
                 <w:noProof/>
                 <w:webHidden/>
               </w:rPr>
-              <w:instrText xml:space="preserve"> PAGEREF _Toc528415322 \h </w:instrText>
+              <w:instrText xml:space="preserve"> PAGEREF _Toc528423133 \h </w:instrText>
             </w:r>
             <w:r>
               <w:rPr>
@@ -562,7 +562,7 @@
               <w:lang w:eastAsia="nl-NL"/>
             </w:rPr>
           </w:pPr>
-          <w:hyperlink w:anchor="_Toc528415323" w:history="1">
+          <w:hyperlink w:anchor="_Toc528423134" w:history="1">
             <w:r>
               <w:rPr>
                 <w:rStyle w:val="Hyperlink"/>
@@ -604,7 +604,7 @@
                 <w:noProof/>
                 <w:webHidden/>
               </w:rPr>
-              <w:instrText xml:space="preserve"> PAGEREF _Toc528415323 \h </w:instrText>
+              <w:instrText xml:space="preserve"> PAGEREF _Toc528423134 \h </w:instrText>
             </w:r>
             <w:r>
               <w:rPr>
@@ -648,7 +648,7 @@
               <w:lang w:eastAsia="nl-NL"/>
             </w:rPr>
           </w:pPr>
-          <w:hyperlink w:anchor="_Toc528415324" w:history="1">
+          <w:hyperlink w:anchor="_Toc528423135" w:history="1">
             <w:r>
               <w:rPr>
                 <w:rStyle w:val="Hyperlink"/>
@@ -690,7 +690,7 @@
                 <w:noProof/>
                 <w:webHidden/>
               </w:rPr>
-              <w:instrText xml:space="preserve"> PAGEREF _Toc528415324 \h </w:instrText>
+              <w:instrText xml:space="preserve"> PAGEREF _Toc528423135 \h </w:instrText>
             </w:r>
             <w:r>
               <w:rPr>
@@ -734,7 +734,7 @@
               <w:lang w:eastAsia="nl-NL"/>
             </w:rPr>
           </w:pPr>
-          <w:hyperlink w:anchor="_Toc528415325" w:history="1">
+          <w:hyperlink w:anchor="_Toc528423136" w:history="1">
             <w:r>
               <w:rPr>
                 <w:rStyle w:val="Hyperlink"/>
@@ -776,7 +776,7 @@
                 <w:noProof/>
                 <w:webHidden/>
               </w:rPr>
-              <w:instrText xml:space="preserve"> PAGEREF _Toc528415325 \h </w:instrText>
+              <w:instrText xml:space="preserve"> PAGEREF _Toc528423136 \h </w:instrText>
             </w:r>
             <w:r>
               <w:rPr>
@@ -820,7 +820,7 @@
               <w:lang w:eastAsia="nl-NL"/>
             </w:rPr>
           </w:pPr>
-          <w:hyperlink w:anchor="_Toc528415326" w:history="1">
+          <w:hyperlink w:anchor="_Toc528423137" w:history="1">
             <w:r>
               <w:rPr>
                 <w:rStyle w:val="Hyperlink"/>
@@ -862,7 +862,7 @@
                 <w:noProof/>
                 <w:webHidden/>
               </w:rPr>
-              <w:instrText xml:space="preserve"> PAGEREF _Toc528415326 \h </w:instrText>
+              <w:instrText xml:space="preserve"> PAGEREF _Toc528423137 \h </w:instrText>
             </w:r>
             <w:r>
               <w:rPr>
@@ -906,7 +906,7 @@
               <w:lang w:eastAsia="nl-NL"/>
             </w:rPr>
           </w:pPr>
-          <w:hyperlink w:anchor="_Toc528415327" w:history="1">
+          <w:hyperlink w:anchor="_Toc528423138" w:history="1">
             <w:r>
               <w:rPr>
                 <w:rStyle w:val="Hyperlink"/>
@@ -948,7 +948,7 @@
                 <w:noProof/>
                 <w:webHidden/>
               </w:rPr>
-              <w:instrText xml:space="preserve"> PAGEREF _Toc528415327 \h </w:instrText>
+              <w:instrText xml:space="preserve"> PAGEREF _Toc528423138 \h </w:instrText>
             </w:r>
             <w:r>
               <w:rPr>
@@ -969,6 +969,92 @@
                 <w:webHidden/>
               </w:rPr>
               <w:t>4</w:t>
+            </w:r>
+            <w:r>
+              <w:rPr>
+                <w:noProof/>
+                <w:webHidden/>
+              </w:rPr>
+              <w:fldChar w:fldCharType="end"/>
+            </w:r>
+          </w:hyperlink>
+        </w:p>
+        <w:p>
+          <w:pPr>
+            <w:pStyle w:val="Inhopg1"/>
+            <w:tabs>
+              <w:tab w:val="left" w:pos="440"/>
+              <w:tab w:val="right" w:leader="dot" w:pos="9062"/>
+            </w:tabs>
+            <w:rPr>
+              <w:rFonts w:eastAsiaTheme="minorEastAsia"/>
+              <w:noProof/>
+              <w:lang w:eastAsia="nl-NL"/>
+            </w:rPr>
+          </w:pPr>
+          <w:hyperlink w:anchor="_Toc528423139" w:history="1">
+            <w:r>
+              <w:rPr>
+                <w:rStyle w:val="Hyperlink"/>
+                <w:noProof/>
+              </w:rPr>
+              <w:t>3.</w:t>
+            </w:r>
+            <w:r>
+              <w:rPr>
+                <w:rFonts w:eastAsiaTheme="minorEastAsia"/>
+                <w:noProof/>
+                <w:lang w:eastAsia="nl-NL"/>
+              </w:rPr>
+              <w:tab/>
+            </w:r>
+            <w:r>
+              <w:rPr>
+                <w:rStyle w:val="Hyperlink"/>
+                <w:noProof/>
+              </w:rPr>
+              <w:t>Deploymentdiagram</w:t>
+            </w:r>
+            <w:r>
+              <w:rPr>
+                <w:noProof/>
+                <w:webHidden/>
+              </w:rPr>
+              <w:tab/>
+            </w:r>
+            <w:r>
+              <w:rPr>
+                <w:noProof/>
+                <w:webHidden/>
+              </w:rPr>
+              <w:fldChar w:fldCharType="begin"/>
+            </w:r>
+            <w:r>
+              <w:rPr>
+                <w:noProof/>
+                <w:webHidden/>
+              </w:rPr>
+              <w:instrText xml:space="preserve"> PAGEREF _Toc528423139 \h </w:instrText>
+            </w:r>
+            <w:r>
+              <w:rPr>
+                <w:noProof/>
+                <w:webHidden/>
+              </w:rPr>
+            </w:r>
+            <w:r>
+              <w:rPr>
+                <w:noProof/>
+                <w:webHidden/>
+              </w:rPr>
+              <w:fldChar w:fldCharType="separate"/>
+            </w:r>
+            <w:r>
+              <w:rPr>
+                <w:noProof/>
+                <w:webHidden/>
+              </w:rPr>
+              <w:t>6</w:t>
             </w:r>
             <w:r>
               <w:rPr>
@@ -994,6 +1080,8 @@
       <w:r>
         <w:br w:type="page"/>
       </w:r>
+      <w:bookmarkStart w:id="0" w:name="_GoBack"/>
+      <w:bookmarkEnd w:id="0"/>
     </w:p>
     <w:p>
       <w:pPr>
@@ -1003,11 +1091,11 @@
           <w:numId w:val="1"/>
         </w:numPr>
       </w:pPr>
-      <w:bookmarkStart w:id="0" w:name="_Toc528415321"/>
+      <w:bookmarkStart w:id="1" w:name="_Toc528423132"/>
       <w:r>
         <w:t>Opdrachtomschrijving</w:t>
       </w:r>
-      <w:bookmarkEnd w:id="0"/>
+      <w:bookmarkEnd w:id="1"/>
     </w:p>
     <w:p/>
     <w:p>
@@ -1185,7 +1273,7 @@
           <w:numId w:val="1"/>
         </w:numPr>
       </w:pPr>
-      <w:bookmarkStart w:id="1" w:name="_Toc528415322"/>
+      <w:bookmarkStart w:id="2" w:name="_Toc528423133"/>
       <w:r>
         <w:drawing>
           <wp:anchor distT="0" distB="0" distL="114300" distR="114300" simplePos="0" relativeHeight="251661312" behindDoc="1" locked="0" layoutInCell="1" allowOverlap="1" wp14:anchorId="624B062D" wp14:editId="4627168A">
@@ -1246,7 +1334,7 @@
       <w:r>
         <w:t>Packagediagram</w:t>
       </w:r>
-      <w:bookmarkEnd w:id="1"/>
+      <w:bookmarkEnd w:id="2"/>
     </w:p>
     <w:p/>
     <w:p/>
@@ -1402,11 +1490,11 @@
           <w:numId w:val="3"/>
         </w:numPr>
       </w:pPr>
-      <w:bookmarkStart w:id="2" w:name="_Toc528415323"/>
+      <w:bookmarkStart w:id="3" w:name="_Toc528423134"/>
       <w:r>
         <w:t>Algemene indeling</w:t>
       </w:r>
-      <w:bookmarkEnd w:id="2"/>
+      <w:bookmarkEnd w:id="3"/>
     </w:p>
     <w:p>
       <w:pPr>
@@ -1528,10 +1616,10 @@
           <w:numId w:val="3"/>
         </w:numPr>
       </w:pPr>
-      <w:bookmarkStart w:id="3" w:name="_Toc528415324"/>
       <w:r>
         <w:t xml:space="preserve"> </w:t>
       </w:r>
+      <w:bookmarkStart w:id="4" w:name="_Toc528423135"/>
       <w:r>
         <w:t xml:space="preserve">Data </w:t>
       </w:r>
@@ -1539,7 +1627,7 @@
       <w:r>
         <w:t>Mapper</w:t>
       </w:r>
-      <w:bookmarkEnd w:id="3"/>
+      <w:bookmarkEnd w:id="4"/>
       <w:proofErr w:type="spellEnd"/>
     </w:p>
     <w:p>
@@ -1681,7 +1769,7 @@
       <w:r>
         <w:t xml:space="preserve"> </w:t>
       </w:r>
-      <w:bookmarkStart w:id="4" w:name="_Toc528415325"/>
+      <w:bookmarkStart w:id="5" w:name="_Toc528423136"/>
       <w:r>
         <w:t xml:space="preserve">Identity </w:t>
       </w:r>
@@ -1689,7 +1777,7 @@
       <w:r>
         <w:t>Mapper</w:t>
       </w:r>
-      <w:bookmarkEnd w:id="4"/>
+      <w:bookmarkEnd w:id="5"/>
       <w:proofErr w:type="spellEnd"/>
     </w:p>
     <w:p>
@@ -1866,10 +1954,10 @@
           <w:numId w:val="3"/>
         </w:numPr>
       </w:pPr>
-      <w:bookmarkStart w:id="5" w:name="_Toc528415326"/>
       <w:r>
         <w:t xml:space="preserve"> </w:t>
       </w:r>
+      <w:bookmarkStart w:id="6" w:name="_Toc528423137"/>
       <w:proofErr w:type="spellStart"/>
       <w:r>
         <w:t>Separated</w:t>
@@ -1878,7 +1966,7 @@
       <w:r>
         <w:t xml:space="preserve"> Interface</w:t>
       </w:r>
-      <w:bookmarkEnd w:id="5"/>
+      <w:bookmarkEnd w:id="6"/>
     </w:p>
     <w:p>
       <w:pPr>
@@ -1920,10 +2008,10 @@
           <w:numId w:val="3"/>
         </w:numPr>
       </w:pPr>
-      <w:bookmarkStart w:id="6" w:name="_Toc528415327"/>
       <w:r>
         <w:t xml:space="preserve"> </w:t>
       </w:r>
+      <w:bookmarkStart w:id="7" w:name="_Toc528423138"/>
       <w:proofErr w:type="spellStart"/>
       <w:r>
         <w:t>Dependecy</w:t>
@@ -1936,7 +2024,7 @@
       <w:r>
         <w:t>Injection</w:t>
       </w:r>
-      <w:bookmarkEnd w:id="6"/>
+      <w:bookmarkEnd w:id="7"/>
       <w:proofErr w:type="spellEnd"/>
     </w:p>
     <w:p>
@@ -2477,17 +2565,514 @@
           <w:numId w:val="1"/>
         </w:numPr>
       </w:pPr>
+      <w:bookmarkStart w:id="8" w:name="_Toc528423139"/>
       <w:r>
         <w:t>Deploymentdiagram</w:t>
+      </w:r>
+      <w:bookmarkEnd w:id="8"/>
+    </w:p>
+    <w:p>
+      <w:r>
+        <w:drawing>
+          <wp:anchor distT="0" distB="0" distL="114300" distR="114300" simplePos="0" relativeHeight="251662336" behindDoc="1" locked="0" layoutInCell="1" allowOverlap="1" wp14:anchorId="77830B9E" wp14:editId="247EDE9F">
+            <wp:simplePos x="0" y="0"/>
+            <wp:positionH relativeFrom="margin">
+              <wp:posOffset>-221615</wp:posOffset>
+            </wp:positionH>
+            <wp:positionV relativeFrom="paragraph">
+              <wp:posOffset>226694</wp:posOffset>
+            </wp:positionV>
+            <wp:extent cx="6530340" cy="4674461"/>
+            <wp:effectExtent l="0" t="0" r="3810" b="0"/>
+            <wp:wrapNone/>
+            <wp:docPr id="3" name="Afbeelding 3"/>
+            <wp:cNvGraphicFramePr>
+              <a:graphicFrameLocks xmlns:a="http://schemas.openxmlformats.org/drawingml/2006/main" noChangeAspect="1"/>
+            </wp:cNvGraphicFramePr>
+            <a:graphic xmlns:a="http://schemas.openxmlformats.org/drawingml/2006/main">
+              <a:graphicData uri="http://schemas.openxmlformats.org/drawingml/2006/picture">
+                <pic:pic xmlns:pic="http://schemas.openxmlformats.org/drawingml/2006/picture">
+                  <pic:nvPicPr>
+                    <pic:cNvPr id="1" name=""/>
+                    <pic:cNvPicPr/>
+                  </pic:nvPicPr>
+                  <pic:blipFill>
+                    <a:blip r:embed="rId10" cstate="print">
+                      <a:extLst>
+                        <a:ext uri="{28A0092B-C50C-407E-A947-70E740481C1C}">
+                          <a14:useLocalDpi xmlns:a14="http://schemas.microsoft.com/office/drawing/2010/main" val="0"/>
+                        </a:ext>
+                      </a:extLst>
+                    </a:blip>
+                    <a:stretch>
+                      <a:fillRect/>
+                    </a:stretch>
+                  </pic:blipFill>
+                  <pic:spPr>
+                    <a:xfrm>
+                      <a:off x="0" y="0"/>
+                      <a:ext cx="6532459" cy="4675978"/>
+                    </a:xfrm>
+                    <a:prstGeom prst="rect">
+                      <a:avLst/>
+                    </a:prstGeom>
+                  </pic:spPr>
+                </pic:pic>
+              </a:graphicData>
+            </a:graphic>
+            <wp14:sizeRelH relativeFrom="margin">
+              <wp14:pctWidth>0</wp14:pctWidth>
+            </wp14:sizeRelH>
+            <wp14:sizeRelV relativeFrom="margin">
+              <wp14:pctHeight>0</wp14:pctHeight>
+            </wp14:sizeRelV>
+          </wp:anchor>
+        </w:drawing>
+      </w:r>
+    </w:p>
+    <w:p/>
+    <w:p/>
+    <w:p/>
+    <w:p/>
+    <w:p/>
+    <w:p/>
+    <w:p/>
+    <w:p/>
+    <w:p/>
+    <w:p/>
+    <w:p/>
+    <w:p/>
+    <w:p/>
+    <w:p/>
+    <w:p/>
+    <w:p>
+      <w:r>
+        <w:rPr>
+          <w:noProof/>
+        </w:rPr>
+        <mc:AlternateContent>
+          <mc:Choice Requires="wps">
+            <w:drawing>
+              <wp:anchor distT="0" distB="0" distL="114300" distR="114300" simplePos="0" relativeHeight="251664384" behindDoc="1" locked="0" layoutInCell="1" allowOverlap="1" wp14:anchorId="4138B622" wp14:editId="2D910C94">
+                <wp:simplePos x="0" y="0"/>
+                <wp:positionH relativeFrom="column">
+                  <wp:posOffset>-191135</wp:posOffset>
+                </wp:positionH>
+                <wp:positionV relativeFrom="paragraph">
+                  <wp:posOffset>311150</wp:posOffset>
+                </wp:positionV>
+                <wp:extent cx="6530340" cy="635"/>
+                <wp:effectExtent l="0" t="0" r="0" b="0"/>
+                <wp:wrapNone/>
+                <wp:docPr id="4" name="Tekstvak 4"/>
+                <wp:cNvGraphicFramePr/>
+                <a:graphic xmlns:a="http://schemas.openxmlformats.org/drawingml/2006/main">
+                  <a:graphicData uri="http://schemas.microsoft.com/office/word/2010/wordprocessingShape">
+                    <wps:wsp>
+                      <wps:cNvSpPr txBox="1"/>
+                      <wps:spPr>
+                        <a:xfrm>
+                          <a:off x="0" y="0"/>
+                          <a:ext cx="6530340" cy="635"/>
+                        </a:xfrm>
+                        <a:prstGeom prst="rect">
+                          <a:avLst/>
+                        </a:prstGeom>
+                        <a:solidFill>
+                          <a:prstClr val="white"/>
+                        </a:solidFill>
+                        <a:ln>
+                          <a:noFill/>
+                        </a:ln>
+                      </wps:spPr>
+                      <wps:txbx>
+                        <w:txbxContent>
+                          <w:p>
+                            <w:pPr>
+                              <w:pStyle w:val="Bijschrift"/>
+                            </w:pPr>
+                            <w:r>
+                              <w:t xml:space="preserve">Figuur </w:t>
+                            </w:r>
+                            <w:r>
+                              <w:fldChar w:fldCharType="begin"/>
+                            </w:r>
+                            <w:r>
+                              <w:instrText xml:space="preserve"> SEQ Figuur \* ARABIC </w:instrText>
+                            </w:r>
+                            <w:r>
+                              <w:fldChar w:fldCharType="separate"/>
+                            </w:r>
+                            <w:r>
+                              <w:rPr>
+                                <w:noProof/>
+                              </w:rPr>
+                              <w:t>2</w:t>
+                            </w:r>
+                            <w:r>
+                              <w:fldChar w:fldCharType="end"/>
+                            </w:r>
+                            <w:r>
+                              <w:t xml:space="preserve"> Deploymentdiagram</w:t>
+                            </w:r>
+                          </w:p>
+                        </w:txbxContent>
+                      </wps:txbx>
+                      <wps:bodyPr rot="0" spcFirstLastPara="0" vertOverflow="overflow" horzOverflow="overflow" vert="horz" wrap="square" lIns="0" tIns="0" rIns="0" bIns="0" numCol="1" spcCol="0" rtlCol="0" fromWordArt="0" anchor="t" anchorCtr="0" forceAA="0" compatLnSpc="1">
+                        <a:prstTxWarp prst="textNoShape">
+                          <a:avLst/>
+                        </a:prstTxWarp>
+                        <a:spAutoFit/>
+                      </wps:bodyPr>
+                    </wps:wsp>
+                  </a:graphicData>
+                </a:graphic>
+              </wp:anchor>
+            </w:drawing>
+          </mc:Choice>
+          <mc:Fallback>
+            <w:pict>
+              <v:shape w14:anchorId="4138B622" id="Tekstvak 4" o:spid="_x0000_s1027" type="#_x0000_t202" style="position:absolute;margin-left:-15.05pt;margin-top:24.5pt;width:514.2pt;height:.05pt;z-index:-251652096;visibility:visible;mso-wrap-style:square;mso-wrap-distance-left:9pt;mso-wrap-distance-top:0;mso-wrap-distance-right:9pt;mso-wrap-distance-bottom:0;mso-position-horizontal:absolute;mso-position-horizontal-relative:text;mso-position-vertical:absolute;mso-position-vertical-relative:text;v-text-anchor:top" o:gfxdata="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" stroked="f">
+                <v:textbox style="mso-fit-shape-to-text:t" inset="0,0,0,0">
+                  <w:txbxContent>
+                    <w:p>
+                      <w:pPr>
+                        <w:pStyle w:val="Bijschrift"/>
+                      </w:pPr>
+                      <w:r>
+                        <w:t xml:space="preserve">Figuur </w:t>
+                      </w:r>
+                      <w:r>
+                        <w:fldChar w:fldCharType="begin"/>
+                      </w:r>
+                      <w:r>
+                        <w:instrText xml:space="preserve"> SEQ Figuur \* ARABIC </w:instrText>
+                      </w:r>
+                      <w:r>
+                        <w:fldChar w:fldCharType="separate"/>
+                      </w:r>
+                      <w:r>
+                        <w:rPr>
+                          <w:noProof/>
+                        </w:rPr>
+                        <w:t>2</w:t>
+                      </w:r>
+                      <w:r>
+                        <w:fldChar w:fldCharType="end"/>
+                      </w:r>
+                      <w:r>
+                        <w:t xml:space="preserve"> Deploymentdiagram</w:t>
+                      </w:r>
+                    </w:p>
+                  </w:txbxContent>
+                </v:textbox>
+              </v:shape>
+            </w:pict>
+          </mc:Fallback>
+        </mc:AlternateContent>
       </w:r>
     </w:p>
     <w:p/>
     <w:p>
-      <w:bookmarkStart w:id="7" w:name="_GoBack"/>
-      <w:bookmarkEnd w:id="7"/>
+      <w:r>
+        <w:t xml:space="preserve">Hierboven is mijn </w:t>
+      </w:r>
+      <w:proofErr w:type="spellStart"/>
+      <w:r>
+        <w:t>deployment</w:t>
+      </w:r>
+      <w:proofErr w:type="spellEnd"/>
+      <w:r>
+        <w:t xml:space="preserve"> diagram te vinden. Het diagram bestaat uit drie </w:t>
+      </w:r>
+      <w:proofErr w:type="spellStart"/>
+      <w:r>
+        <w:t>devices</w:t>
+      </w:r>
+      <w:proofErr w:type="spellEnd"/>
+      <w:r>
+        <w:t>:</w:t>
+      </w:r>
+    </w:p>
+    <w:p>
+      <w:pPr>
+        <w:pStyle w:val="Lijstalinea"/>
+        <w:numPr>
+          <w:ilvl w:val="0"/>
+          <w:numId w:val="4"/>
+        </w:numPr>
+      </w:pPr>
+      <w:r>
+        <w:t>De browser</w:t>
+      </w:r>
+    </w:p>
+    <w:p>
+      <w:pPr>
+        <w:pStyle w:val="Lijstalinea"/>
+        <w:numPr>
+          <w:ilvl w:val="0"/>
+          <w:numId w:val="4"/>
+        </w:numPr>
+      </w:pPr>
+      <w:r>
+        <w:t>Het systeem</w:t>
+      </w:r>
+    </w:p>
+    <w:p>
+      <w:pPr>
+        <w:pStyle w:val="Lijstalinea"/>
+        <w:numPr>
+          <w:ilvl w:val="0"/>
+          <w:numId w:val="4"/>
+        </w:numPr>
+      </w:pPr>
+      <w:r>
+        <w:t>De database server</w:t>
+      </w:r>
+    </w:p>
+    <w:p>
+      <w:r>
+        <w:t xml:space="preserve">De </w:t>
+      </w:r>
+      <w:proofErr w:type="spellStart"/>
+      <w:r>
+        <w:t>Spotitube</w:t>
+      </w:r>
+      <w:proofErr w:type="spellEnd"/>
+      <w:r>
+        <w:t xml:space="preserve"> client draait in de webbrowser. Deze doet via het http protocol een </w:t>
+      </w:r>
+      <w:proofErr w:type="spellStart"/>
+      <w:r>
+        <w:t>request</w:t>
+      </w:r>
+      <w:proofErr w:type="spellEnd"/>
+      <w:r>
+        <w:t xml:space="preserve"> naar de </w:t>
+      </w:r>
+      <w:proofErr w:type="spellStart"/>
+      <w:r>
+        <w:t>TomEE</w:t>
+      </w:r>
+      <w:proofErr w:type="spellEnd"/>
+      <w:r>
+        <w:t xml:space="preserve"> plus JEE server. Hierbij wordt gebruik gemaakt van REST. Op de JEE server draait de </w:t>
+      </w:r>
+      <w:proofErr w:type="spellStart"/>
+      <w:r>
+        <w:t>Spotitube</w:t>
+      </w:r>
+      <w:proofErr w:type="spellEnd"/>
+      <w:r>
+        <w:t xml:space="preserve"> applicatie. Deze draait in het </w:t>
+      </w:r>
+      <w:proofErr w:type="spellStart"/>
+      <w:r>
+        <w:t>Jave</w:t>
+      </w:r>
+      <w:proofErr w:type="spellEnd"/>
+      <w:r>
+        <w:t xml:space="preserve"> Runtime Environment, aangezien de applicatie met Java is gemaakt. Binnen het </w:t>
+      </w:r>
+      <w:proofErr w:type="spellStart"/>
+      <w:r>
+        <w:t>runtime</w:t>
+      </w:r>
+      <w:proofErr w:type="spellEnd"/>
+      <w:r>
+        <w:t xml:space="preserve"> </w:t>
+      </w:r>
+      <w:proofErr w:type="spellStart"/>
+      <w:r>
+        <w:t>enviroment</w:t>
+      </w:r>
+      <w:proofErr w:type="spellEnd"/>
+      <w:r>
+        <w:t xml:space="preserve"> is het WAR bestand te vinden. Dit bestand bevat een verzameling van bestanden, waaronder de web.xml wat een standaard is bij Java webapplicaties, die samen een web applicatie vormen.</w:t>
+      </w:r>
+    </w:p>
+    <w:p>
+      <w:r>
+        <w:t xml:space="preserve">Het war bestand maakt gebruik van de JDBC driver om met de database te </w:t>
+      </w:r>
+      <w:proofErr w:type="spellStart"/>
+      <w:r>
+        <w:t>commnuniceren</w:t>
+      </w:r>
+      <w:proofErr w:type="spellEnd"/>
+      <w:r>
+        <w:t xml:space="preserve">. De JDBC driver maakt gebruik van het </w:t>
+      </w:r>
+      <w:proofErr w:type="spellStart"/>
+      <w:r>
+        <w:t>database.properties</w:t>
+      </w:r>
+      <w:proofErr w:type="spellEnd"/>
+      <w:r>
+        <w:t xml:space="preserve"> bestand om de instellingen van de database te bekijken zoals het type database, gebruikersnaam en wachtwoord om toegang tot de database te verkrijgen.</w:t>
+      </w:r>
+    </w:p>
+    <w:p>
+      <w:r>
+        <w:t xml:space="preserve">De JEE server communiceert met de </w:t>
+      </w:r>
+      <w:proofErr w:type="spellStart"/>
+      <w:r>
+        <w:t>MySQL</w:t>
+      </w:r>
+      <w:proofErr w:type="spellEnd"/>
+      <w:r>
+        <w:t xml:space="preserve"> server via TCP/IP protocol. Binnen de </w:t>
+      </w:r>
+      <w:proofErr w:type="spellStart"/>
+      <w:r>
+        <w:t>MySQL</w:t>
+      </w:r>
+      <w:proofErr w:type="spellEnd"/>
+      <w:r>
+        <w:t xml:space="preserve"> Server bevindt zich een </w:t>
+      </w:r>
+      <w:proofErr w:type="spellStart"/>
+      <w:r>
+        <w:t>MySQL</w:t>
+      </w:r>
+      <w:proofErr w:type="spellEnd"/>
+      <w:r>
+        <w:t xml:space="preserve"> Database met daarin de tabellen die de applicatie nodig heeft om data uit op te halen. </w:t>
+      </w:r>
+    </w:p>
+    <w:p>
+      <w:r>
+        <w:t xml:space="preserve">Er is bij de ontwikkeling gekozen voor </w:t>
+      </w:r>
+      <w:proofErr w:type="spellStart"/>
+      <w:r>
+        <w:t>TomEE</w:t>
+      </w:r>
+      <w:proofErr w:type="spellEnd"/>
+      <w:r>
+        <w:t xml:space="preserve"> Plus en een </w:t>
+      </w:r>
+      <w:proofErr w:type="spellStart"/>
+      <w:r>
+        <w:t>MySQL</w:t>
+      </w:r>
+      <w:proofErr w:type="spellEnd"/>
+      <w:r>
+        <w:t xml:space="preserve"> Database, waarbij een JDBC driver wordt gebruikt, om aan de opdrachtomschrijving te voldoen.</w:t>
+      </w:r>
+      <w:r>
+        <w:t xml:space="preserve"> Desalniettemin zijn er alternatieven beschikbaar</w:t>
+      </w:r>
+      <w:r>
+        <w:t>.</w:t>
+      </w:r>
+    </w:p>
+    <w:p>
+      <w:r>
+        <w:t xml:space="preserve">Voor de gebruikte technologieën zijn alternatieven beschikbaar. Zo had er gebruik gemaakt kunnen worden van een ander </w:t>
+      </w:r>
+      <w:proofErr w:type="spellStart"/>
+      <w:r>
+        <w:t>framework</w:t>
+      </w:r>
+      <w:proofErr w:type="spellEnd"/>
+      <w:r>
+        <w:t xml:space="preserve"> dan JEE zoals bijvoorbeeld Spring. </w:t>
+      </w:r>
+    </w:p>
+    <w:p>
+      <w:pPr>
+        <w:rPr>
+          <w:rFonts w:cs="Arial"/>
+          <w:shd w:val="clear" w:color="auto" w:fill="FFFFFF"/>
+        </w:rPr>
+      </w:pPr>
+      <w:r>
+        <w:t xml:space="preserve">Het alternatief op de JDC driver is de JPA. Hierbij wordt gebruik gemaakt </w:t>
+      </w:r>
+      <w:r>
+        <w:rPr>
+          <w:rFonts w:cs="Arial"/>
+          <w:shd w:val="clear" w:color="auto" w:fill="FFFFFF"/>
+        </w:rPr>
+        <w:t xml:space="preserve">Object </w:t>
+      </w:r>
+      <w:proofErr w:type="spellStart"/>
+      <w:r>
+        <w:rPr>
+          <w:rFonts w:cs="Arial"/>
+          <w:shd w:val="clear" w:color="auto" w:fill="FFFFFF"/>
+        </w:rPr>
+        <w:t>Relational</w:t>
+      </w:r>
+      <w:proofErr w:type="spellEnd"/>
+      <w:r>
+        <w:rPr>
+          <w:rFonts w:cs="Arial"/>
+          <w:shd w:val="clear" w:color="auto" w:fill="FFFFFF"/>
+        </w:rPr>
+        <w:t xml:space="preserve"> </w:t>
+      </w:r>
+      <w:proofErr w:type="spellStart"/>
+      <w:r>
+        <w:rPr>
+          <w:rFonts w:cs="Arial"/>
+          <w:shd w:val="clear" w:color="auto" w:fill="FFFFFF"/>
+        </w:rPr>
+        <w:t>Mapping</w:t>
+      </w:r>
+      <w:proofErr w:type="spellEnd"/>
+      <w:r>
+        <w:rPr>
+          <w:rFonts w:cs="Arial"/>
+          <w:shd w:val="clear" w:color="auto" w:fill="FFFFFF"/>
+        </w:rPr>
+        <w:t>, een technologie waarbij je objecten kunt indelen in code en database tabellen. Hierdoor kun je de SQL voor de ontwikkelaar verbergen waardoor deze alleen</w:t>
+      </w:r>
+      <w:r>
+        <w:rPr>
+          <w:rFonts w:cs="Arial"/>
+          <w:shd w:val="clear" w:color="auto" w:fill="FFFFFF"/>
+        </w:rPr>
+        <w:t xml:space="preserve"> gebruik maakt van Java classes.</w:t>
+      </w:r>
+    </w:p>
+    <w:p>
+      <w:r>
+        <w:t xml:space="preserve">In plaats van een </w:t>
+      </w:r>
+      <w:proofErr w:type="spellStart"/>
+      <w:r>
+        <w:t>MySQL</w:t>
+      </w:r>
+      <w:proofErr w:type="spellEnd"/>
+      <w:r>
+        <w:t xml:space="preserve"> database zijn er als alternatieven andere relationele databases zoals MMSQL of Oracle</w:t>
+      </w:r>
+      <w:r>
+        <w:t xml:space="preserve"> of</w:t>
+      </w:r>
+      <w:r>
+        <w:t xml:space="preserve"> </w:t>
+      </w:r>
+      <w:r>
+        <w:t>het</w:t>
+      </w:r>
+      <w:r>
+        <w:t xml:space="preserve"> gebruik maken van een niet relationele database zoals </w:t>
+      </w:r>
+      <w:proofErr w:type="spellStart"/>
+      <w:r>
+        <w:t>MongoDB</w:t>
+      </w:r>
+      <w:proofErr w:type="spellEnd"/>
+      <w:r>
+        <w:t xml:space="preserve">. </w:t>
+      </w:r>
     </w:p>
     <w:sectPr>
-      <w:footerReference w:type="default" r:id="rId10"/>
+      <w:footerReference w:type="default" r:id="rId11"/>
       <w:pgSz w:w="11906" w:h="16838"/>
       <w:pgMar w:top="1417" w:right="1417" w:bottom="1417" w:left="1417" w:header="708" w:footer="708" w:gutter="0"/>
       <w:pgNumType w:start="0"/>
@@ -2820,6 +3405,119 @@
     </w:lvl>
   </w:abstractNum>
   <w:abstractNum w:abstractNumId="2" w15:restartNumberingAfterBreak="0">
+    <w:nsid w:val="1728189C"/>
+    <w:multiLevelType w:val="hybridMultilevel"/>
+    <w:tmpl w:val="A2449BB2"/>
+    <w:lvl w:ilvl="0" w:tplc="04130001">
+      <w:start w:val="1"/>
+      <w:numFmt w:val="bullet"/>
+      <w:lvlText w:val=""/>
+      <w:lvlJc w:val="left"/>
+      <w:pPr>
+        <w:ind w:left="720" w:hanging="360"/>
+      </w:pPr>
+      <w:rPr>
+        <w:rFonts w:ascii="Symbol" w:hAnsi="Symbol" w:hint="default"/>
+      </w:rPr>
+    </w:lvl>
+    <w:lvl w:ilvl="1" w:tplc="04130003" w:tentative="1">
+      <w:start w:val="1"/>
+      <w:numFmt w:val="bullet"/>
+      <w:lvlText w:val="o"/>
+      <w:lvlJc w:val="left"/>
+      <w:pPr>
+        <w:ind w:left="1440" w:hanging="360"/>
+      </w:pPr>
+      <w:rPr>
+        <w:rFonts w:ascii="Courier New" w:hAnsi="Courier New" w:cs="Courier New" w:hint="default"/>
+      </w:rPr>
+    </w:lvl>
+    <w:lvl w:ilvl="2" w:tplc="04130005" w:tentative="1">
+      <w:start w:val="1"/>
+      <w:numFmt w:val="bullet"/>
+      <w:lvlText w:val=""/>
+      <w:lvlJc w:val="left"/>
+      <w:pPr>
+        <w:ind w:left="2160" w:hanging="360"/>
+      </w:pPr>
+      <w:rPr>
+        <w:rFonts w:ascii="Wingdings" w:hAnsi="Wingdings" w:hint="default"/>
+      </w:rPr>
+    </w:lvl>
+    <w:lvl w:ilvl="3" w:tplc="04130001" w:tentative="1">
+      <w:start w:val="1"/>
+      <w:numFmt w:val="bullet"/>
+      <w:lvlText w:val=""/>
+      <w:lvlJc w:val="left"/>
+      <w:pPr>
+        <w:ind w:left="2880" w:hanging="360"/>
+      </w:pPr>
+      <w:rPr>
+        <w:rFonts w:ascii="Symbol" w:hAnsi="Symbol" w:hint="default"/>
+      </w:rPr>
+    </w:lvl>
+    <w:lvl w:ilvl="4" w:tplc="04130003" w:tentative="1">
+      <w:start w:val="1"/>
+      <w:numFmt w:val="bullet"/>
+      <w:lvlText w:val="o"/>
+      <w:lvlJc w:val="left"/>
+      <w:pPr>
+        <w:ind w:left="3600" w:hanging="360"/>
+      </w:pPr>
+      <w:rPr>
+        <w:rFonts w:ascii="Courier New" w:hAnsi="Courier New" w:cs="Courier New" w:hint="default"/>
+      </w:rPr>
+    </w:lvl>
+    <w:lvl w:ilvl="5" w:tplc="04130005" w:tentative="1">
+      <w:start w:val="1"/>
+      <w:numFmt w:val="bullet"/>
+      <w:lvlText w:val=""/>
+      <w:lvlJc w:val="left"/>
+      <w:pPr>
+        <w:ind w:left="4320" w:hanging="360"/>
+      </w:pPr>
+      <w:rPr>
+        <w:rFonts w:ascii="Wingdings" w:hAnsi="Wingdings" w:hint="default"/>
+      </w:rPr>
+    </w:lvl>
+    <w:lvl w:ilvl="6" w:tplc="04130001" w:tentative="1">
+      <w:start w:val="1"/>
+      <w:numFmt w:val="bullet"/>
+      <w:lvlText w:val=""/>
+      <w:lvlJc w:val="left"/>
+      <w:pPr>
+        <w:ind w:left="5040" w:hanging="360"/>
+      </w:pPr>
+      <w:rPr>
+        <w:rFonts w:ascii="Symbol" w:hAnsi="Symbol" w:hint="default"/>
+      </w:rPr>
+    </w:lvl>
+    <w:lvl w:ilvl="7" w:tplc="04130003" w:tentative="1">
+      <w:start w:val="1"/>
+      <w:numFmt w:val="bullet"/>
+      <w:lvlText w:val="o"/>
+      <w:lvlJc w:val="left"/>
+      <w:pPr>
+        <w:ind w:left="5760" w:hanging="360"/>
+      </w:pPr>
+      <w:rPr>
+        <w:rFonts w:ascii="Courier New" w:hAnsi="Courier New" w:cs="Courier New" w:hint="default"/>
+      </w:rPr>
+    </w:lvl>
+    <w:lvl w:ilvl="8" w:tplc="04130005" w:tentative="1">
+      <w:start w:val="1"/>
+      <w:numFmt w:val="bullet"/>
+      <w:lvlText w:val=""/>
+      <w:lvlJc w:val="left"/>
+      <w:pPr>
+        <w:ind w:left="6480" w:hanging="360"/>
+      </w:pPr>
+      <w:rPr>
+        <w:rFonts w:ascii="Wingdings" w:hAnsi="Wingdings" w:hint="default"/>
+      </w:rPr>
+    </w:lvl>
+  </w:abstractNum>
+  <w:abstractNum w:abstractNumId="3" w15:restartNumberingAfterBreak="0">
     <w:nsid w:val="41C90644"/>
     <w:multiLevelType w:val="multilevel"/>
     <w:tmpl w:val="46D26F4E"/>
@@ -2941,13 +3639,16 @@
     </w:lvl>
   </w:abstractNum>
   <w:num w:numId="1">
-    <w:abstractNumId w:val="2"/>
+    <w:abstractNumId w:val="3"/>
   </w:num>
   <w:num w:numId="2">
     <w:abstractNumId w:val="0"/>
   </w:num>
   <w:num w:numId="3">
     <w:abstractNumId w:val="1"/>
+  </w:num>
+  <w:num w:numId="4">
+    <w:abstractNumId w:val="2"/>
   </w:num>
 </w:numbering>
 </file>
@@ -3825,6 +4526,13 @@
     <w:pitch w:val="variable"/>
     <w:sig w:usb0="A00002EF" w:usb1="4000207B" w:usb2="00000000" w:usb3="00000000" w:csb0="0000009F" w:csb1="00000000"/>
   </w:font>
+  <w:font w:name="Arial">
+    <w:panose1 w:val="020B0604020202020204"/>
+    <w:charset w:val="00"/>
+    <w:family w:val="swiss"/>
+    <w:pitch w:val="variable"/>
+    <w:sig w:usb0="20002A87" w:usb1="80000000" w:usb2="00000008" w:usb3="00000000" w:csb0="000001FF" w:csb1="00000000"/>
+  </w:font>
 </w:fonts>
 </file>
 
@@ -3845,7 +4553,7 @@
   </w:compat>
   <w:rsids>
     <w:rsidRoot w:val="00CB7360"/>
-    <w:rsid w:val="003A664E"/>
+    <w:rsid w:val="006C101F"/>
     <w:rsid w:val="00CB7360"/>
   </w:rsids>
   <m:mathPr>
@@ -4643,7 +5351,7 @@
 </file>
 
 <file path=customXml/itemProps2.xml><?xml version="1.0" encoding="utf-8"?>
-<ds:datastoreItem xmlns:ds="http://schemas.openxmlformats.org/officeDocument/2006/customXml" ds:itemID="{36FEE5F7-D4A7-4353-8F18-6F4F2B5AF771}">
+<ds:datastoreItem xmlns:ds="http://schemas.openxmlformats.org/officeDocument/2006/customXml" ds:itemID="{78B1B27B-8B11-4EB6-B120-97F90C714053}">
   <ds:schemaRefs>
     <ds:schemaRef ds:uri="http://schemas.openxmlformats.org/officeDocument/2006/bibliography"/>
   </ds:schemaRefs>

</xml_diff>